<commit_message>
BD revision ejercicios, SIST Tema
</commit_message>
<xml_diff>
--- a/SIST/Tema4/SIST-Tema4.docx
+++ b/SIST/Tema4/SIST-Tema4.docx
@@ -720,7 +720,27 @@
           <w:szCs w:val="28"/>
           <w:u w:val="single" w:color="FF0000"/>
         </w:rPr>
-        <w:t>Arquitectura de Von Neuman</w:t>
+        <w:t xml:space="preserve">Arquitectura de </w:t>
+      </w:r>
+      <w:proofErr w:type="spellStart"/>
+      <w:r>
+        <w:rPr>
+          <w:rFonts w:ascii="Arial" w:hAnsi="Arial" w:cs="Arial"/>
+          <w:sz w:val="28"/>
+          <w:szCs w:val="28"/>
+          <w:u w:val="single" w:color="FF0000"/>
+        </w:rPr>
+        <w:t>Von</w:t>
+      </w:r>
+      <w:proofErr w:type="spellEnd"/>
+      <w:r>
+        <w:rPr>
+          <w:rFonts w:ascii="Arial" w:hAnsi="Arial" w:cs="Arial"/>
+          <w:sz w:val="28"/>
+          <w:szCs w:val="28"/>
+          <w:u w:val="single" w:color="FF0000"/>
+        </w:rPr>
+        <w:t xml:space="preserve"> Neuman</w:t>
       </w:r>
     </w:p>
     <w:p>
@@ -842,8 +862,1148 @@
         </w:rPr>
         <w:t>UC (Unidad de control): controla la secuencia de los programas, lleva a la RAM las instrucciones necesarias y las ejecuta de manera secuencial.</w:t>
       </w:r>
-    </w:p>
-    <w:p/>
+      <w:r>
+        <w:rPr>
+          <w:rFonts w:ascii="Arial" w:hAnsi="Arial" w:cs="Arial"/>
+          <w:sz w:val="24"/>
+          <w:szCs w:val="24"/>
+        </w:rPr>
+        <w:t xml:space="preserve"> Dispone de un componente llamado reloj que marca los tiempos de procesamiento.</w:t>
+      </w:r>
+    </w:p>
+    <w:p>
+      <w:pPr>
+        <w:pStyle w:val="Prrafodelista"/>
+        <w:numPr>
+          <w:ilvl w:val="1"/>
+          <w:numId w:val="4"/>
+        </w:numPr>
+        <w:jc w:val="both"/>
+        <w:rPr>
+          <w:rFonts w:ascii="Arial" w:hAnsi="Arial" w:cs="Arial"/>
+          <w:sz w:val="24"/>
+          <w:szCs w:val="24"/>
+        </w:rPr>
+      </w:pPr>
+      <w:r>
+        <w:rPr>
+          <w:rFonts w:ascii="Arial" w:hAnsi="Arial" w:cs="Arial"/>
+          <w:sz w:val="24"/>
+          <w:szCs w:val="24"/>
+        </w:rPr>
+        <w:t xml:space="preserve">AUL: Realiza los cálculos </w:t>
+      </w:r>
+      <w:proofErr w:type="spellStart"/>
+      <w:r>
+        <w:rPr>
+          <w:rFonts w:ascii="Arial" w:hAnsi="Arial" w:cs="Arial"/>
+          <w:sz w:val="24"/>
+          <w:szCs w:val="24"/>
+        </w:rPr>
+        <w:t>mátemáticos</w:t>
+      </w:r>
+      <w:proofErr w:type="spellEnd"/>
+      <w:r>
+        <w:rPr>
+          <w:rFonts w:ascii="Arial" w:hAnsi="Arial" w:cs="Arial"/>
+          <w:sz w:val="24"/>
+          <w:szCs w:val="24"/>
+        </w:rPr>
+        <w:t xml:space="preserve"> y lógicos</w:t>
+      </w:r>
+    </w:p>
+    <w:p>
+      <w:pPr>
+        <w:pStyle w:val="Prrafodelista"/>
+        <w:numPr>
+          <w:ilvl w:val="1"/>
+          <w:numId w:val="4"/>
+        </w:numPr>
+        <w:jc w:val="both"/>
+        <w:rPr>
+          <w:rFonts w:ascii="Arial" w:hAnsi="Arial" w:cs="Arial"/>
+          <w:sz w:val="24"/>
+          <w:szCs w:val="24"/>
+        </w:rPr>
+      </w:pPr>
+      <w:r>
+        <w:rPr>
+          <w:rFonts w:ascii="Arial" w:hAnsi="Arial" w:cs="Arial"/>
+          <w:sz w:val="24"/>
+          <w:szCs w:val="24"/>
+        </w:rPr>
+        <w:t>Memoria: para almacenar datos y programas</w:t>
+      </w:r>
+    </w:p>
+    <w:p>
+      <w:pPr>
+        <w:pStyle w:val="Prrafodelista"/>
+        <w:numPr>
+          <w:ilvl w:val="2"/>
+          <w:numId w:val="4"/>
+        </w:numPr>
+        <w:jc w:val="both"/>
+        <w:rPr>
+          <w:rFonts w:ascii="Arial" w:hAnsi="Arial" w:cs="Arial"/>
+          <w:sz w:val="24"/>
+          <w:szCs w:val="24"/>
+        </w:rPr>
+      </w:pPr>
+      <w:proofErr w:type="spellStart"/>
+      <w:r>
+        <w:rPr>
+          <w:rFonts w:ascii="Arial" w:hAnsi="Arial" w:cs="Arial"/>
+          <w:sz w:val="24"/>
+          <w:szCs w:val="24"/>
+        </w:rPr>
+        <w:t>Almacenaiento</w:t>
+      </w:r>
+      <w:proofErr w:type="spellEnd"/>
+      <w:r>
+        <w:rPr>
+          <w:rFonts w:ascii="Arial" w:hAnsi="Arial" w:cs="Arial"/>
+          <w:sz w:val="24"/>
+          <w:szCs w:val="24"/>
+        </w:rPr>
+        <w:t xml:space="preserve"> externo: permanente, no volátil</w:t>
+      </w:r>
+    </w:p>
+    <w:p>
+      <w:pPr>
+        <w:pStyle w:val="Prrafodelista"/>
+        <w:numPr>
+          <w:ilvl w:val="2"/>
+          <w:numId w:val="4"/>
+        </w:numPr>
+        <w:jc w:val="both"/>
+        <w:rPr>
+          <w:rFonts w:ascii="Arial" w:hAnsi="Arial" w:cs="Arial"/>
+          <w:sz w:val="24"/>
+          <w:szCs w:val="24"/>
+        </w:rPr>
+      </w:pPr>
+      <w:r>
+        <w:rPr>
+          <w:rFonts w:ascii="Arial" w:hAnsi="Arial" w:cs="Arial"/>
+          <w:sz w:val="24"/>
+          <w:szCs w:val="24"/>
+        </w:rPr>
+        <w:t>Almacenamiento interno:</w:t>
+      </w:r>
+    </w:p>
+    <w:p>
+      <w:pPr>
+        <w:pStyle w:val="Prrafodelista"/>
+        <w:numPr>
+          <w:ilvl w:val="3"/>
+          <w:numId w:val="4"/>
+        </w:numPr>
+        <w:jc w:val="both"/>
+        <w:rPr>
+          <w:rFonts w:ascii="Arial" w:hAnsi="Arial" w:cs="Arial"/>
+          <w:sz w:val="24"/>
+          <w:szCs w:val="24"/>
+        </w:rPr>
+      </w:pPr>
+      <w:r>
+        <w:rPr>
+          <w:rFonts w:ascii="Arial" w:hAnsi="Arial" w:cs="Arial"/>
+          <w:sz w:val="24"/>
+          <w:szCs w:val="24"/>
+        </w:rPr>
+        <w:t>RAM: memoria principal, volátil</w:t>
+      </w:r>
+    </w:p>
+    <w:p>
+      <w:pPr>
+        <w:pStyle w:val="Prrafodelista"/>
+        <w:numPr>
+          <w:ilvl w:val="3"/>
+          <w:numId w:val="4"/>
+        </w:numPr>
+        <w:jc w:val="both"/>
+        <w:rPr>
+          <w:rFonts w:ascii="Arial" w:hAnsi="Arial" w:cs="Arial"/>
+          <w:sz w:val="24"/>
+          <w:szCs w:val="24"/>
+        </w:rPr>
+      </w:pPr>
+      <w:r>
+        <w:rPr>
+          <w:rFonts w:ascii="Arial" w:hAnsi="Arial" w:cs="Arial"/>
+          <w:sz w:val="24"/>
+          <w:szCs w:val="24"/>
+        </w:rPr>
+        <w:t>ROM: memoria de solo lectura, para iniciar el sistema</w:t>
+      </w:r>
+    </w:p>
+    <w:p>
+      <w:pPr>
+        <w:pStyle w:val="Prrafodelista"/>
+        <w:numPr>
+          <w:ilvl w:val="4"/>
+          <w:numId w:val="4"/>
+        </w:numPr>
+        <w:jc w:val="both"/>
+        <w:rPr>
+          <w:rFonts w:ascii="Arial" w:hAnsi="Arial" w:cs="Arial"/>
+          <w:sz w:val="24"/>
+          <w:szCs w:val="24"/>
+        </w:rPr>
+      </w:pPr>
+      <w:r>
+        <w:rPr>
+          <w:rFonts w:ascii="Arial" w:hAnsi="Arial" w:cs="Arial"/>
+          <w:sz w:val="24"/>
+          <w:szCs w:val="24"/>
+        </w:rPr>
+        <w:t xml:space="preserve">BIOS (Basic Input Output </w:t>
+      </w:r>
+      <w:proofErr w:type="spellStart"/>
+      <w:r>
+        <w:rPr>
+          <w:rFonts w:ascii="Arial" w:hAnsi="Arial" w:cs="Arial"/>
+          <w:sz w:val="24"/>
+          <w:szCs w:val="24"/>
+        </w:rPr>
+        <w:t>System</w:t>
+      </w:r>
+      <w:proofErr w:type="spellEnd"/>
+      <w:r>
+        <w:rPr>
+          <w:rFonts w:ascii="Arial" w:hAnsi="Arial" w:cs="Arial"/>
+          <w:sz w:val="24"/>
+          <w:szCs w:val="24"/>
+        </w:rPr>
+        <w:t>)</w:t>
+      </w:r>
+    </w:p>
+    <w:p>
+      <w:pPr>
+        <w:pStyle w:val="Prrafodelista"/>
+        <w:numPr>
+          <w:ilvl w:val="4"/>
+          <w:numId w:val="4"/>
+        </w:numPr>
+        <w:jc w:val="both"/>
+        <w:rPr>
+          <w:rFonts w:ascii="Arial" w:hAnsi="Arial" w:cs="Arial"/>
+          <w:sz w:val="24"/>
+          <w:szCs w:val="24"/>
+        </w:rPr>
+      </w:pPr>
+      <w:r>
+        <w:rPr>
+          <w:rFonts w:ascii="Arial" w:hAnsi="Arial" w:cs="Arial"/>
+          <w:sz w:val="24"/>
+          <w:szCs w:val="24"/>
+        </w:rPr>
+        <w:t>CMOS (</w:t>
+      </w:r>
+      <w:proofErr w:type="spellStart"/>
+      <w:r>
+        <w:rPr>
+          <w:rFonts w:ascii="Arial" w:hAnsi="Arial" w:cs="Arial"/>
+          <w:sz w:val="24"/>
+          <w:szCs w:val="24"/>
+        </w:rPr>
+        <w:t>Complementary</w:t>
+      </w:r>
+      <w:proofErr w:type="spellEnd"/>
+      <w:r>
+        <w:rPr>
+          <w:rFonts w:ascii="Arial" w:hAnsi="Arial" w:cs="Arial"/>
+          <w:sz w:val="24"/>
+          <w:szCs w:val="24"/>
+        </w:rPr>
+        <w:t xml:space="preserve"> Metal </w:t>
+      </w:r>
+      <w:proofErr w:type="spellStart"/>
+      <w:r>
+        <w:rPr>
+          <w:rFonts w:ascii="Arial" w:hAnsi="Arial" w:cs="Arial"/>
+          <w:sz w:val="24"/>
+          <w:szCs w:val="24"/>
+        </w:rPr>
+        <w:t>Exide</w:t>
+      </w:r>
+      <w:proofErr w:type="spellEnd"/>
+      <w:r>
+        <w:rPr>
+          <w:rFonts w:ascii="Arial" w:hAnsi="Arial" w:cs="Arial"/>
+          <w:sz w:val="24"/>
+          <w:szCs w:val="24"/>
+        </w:rPr>
+        <w:t xml:space="preserve"> Semiconductor): Información sobre la BIOS</w:t>
+      </w:r>
+    </w:p>
+    <w:p>
+      <w:pPr>
+        <w:pStyle w:val="Prrafodelista"/>
+        <w:numPr>
+          <w:ilvl w:val="4"/>
+          <w:numId w:val="4"/>
+        </w:numPr>
+        <w:jc w:val="both"/>
+        <w:rPr>
+          <w:rFonts w:ascii="Arial" w:hAnsi="Arial" w:cs="Arial"/>
+          <w:sz w:val="24"/>
+          <w:szCs w:val="24"/>
+        </w:rPr>
+      </w:pPr>
+      <w:r>
+        <w:rPr>
+          <w:rFonts w:ascii="Arial" w:hAnsi="Arial" w:cs="Arial"/>
+          <w:sz w:val="24"/>
+          <w:szCs w:val="24"/>
+        </w:rPr>
+        <w:t>PROM (Programable ROM)</w:t>
+      </w:r>
+    </w:p>
+    <w:p>
+      <w:pPr>
+        <w:pStyle w:val="Prrafodelista"/>
+        <w:numPr>
+          <w:ilvl w:val="4"/>
+          <w:numId w:val="4"/>
+        </w:numPr>
+        <w:jc w:val="both"/>
+        <w:rPr>
+          <w:rFonts w:ascii="Arial" w:hAnsi="Arial" w:cs="Arial"/>
+          <w:sz w:val="24"/>
+          <w:szCs w:val="24"/>
+        </w:rPr>
+      </w:pPr>
+      <w:r>
+        <w:rPr>
+          <w:rFonts w:ascii="Arial" w:hAnsi="Arial" w:cs="Arial"/>
+          <w:sz w:val="24"/>
+          <w:szCs w:val="24"/>
+        </w:rPr>
+        <w:t>ERPOM (</w:t>
+      </w:r>
+      <w:proofErr w:type="spellStart"/>
+      <w:r>
+        <w:rPr>
+          <w:rFonts w:ascii="Arial" w:hAnsi="Arial" w:cs="Arial"/>
+          <w:sz w:val="24"/>
+          <w:szCs w:val="24"/>
+        </w:rPr>
+        <w:t>Erasable</w:t>
+      </w:r>
+      <w:proofErr w:type="spellEnd"/>
+      <w:r>
+        <w:rPr>
+          <w:rFonts w:ascii="Arial" w:hAnsi="Arial" w:cs="Arial"/>
+          <w:sz w:val="24"/>
+          <w:szCs w:val="24"/>
+        </w:rPr>
+        <w:t xml:space="preserve"> Programable ROM)</w:t>
+      </w:r>
+    </w:p>
+    <w:p>
+      <w:pPr>
+        <w:jc w:val="both"/>
+        <w:rPr>
+          <w:rFonts w:ascii="Arial" w:hAnsi="Arial" w:cs="Arial"/>
+          <w:sz w:val="24"/>
+          <w:szCs w:val="24"/>
+        </w:rPr>
+      </w:pPr>
+      <w:r>
+        <w:rPr>
+          <w:rFonts w:ascii="Arial" w:hAnsi="Arial" w:cs="Arial"/>
+          <w:sz w:val="24"/>
+          <w:szCs w:val="24"/>
+        </w:rPr>
+        <w:t>RAM</w:t>
+      </w:r>
+    </w:p>
+    <w:p>
+      <w:pPr>
+        <w:jc w:val="both"/>
+        <w:rPr>
+          <w:rFonts w:ascii="Arial" w:hAnsi="Arial" w:cs="Arial"/>
+          <w:sz w:val="24"/>
+          <w:szCs w:val="24"/>
+        </w:rPr>
+      </w:pPr>
+      <w:r>
+        <w:rPr>
+          <w:rFonts w:ascii="Arial" w:hAnsi="Arial" w:cs="Arial"/>
+          <w:sz w:val="24"/>
+          <w:szCs w:val="24"/>
+        </w:rPr>
+        <w:t xml:space="preserve">Permite almacenar información en sus registros mientras el ordenador </w:t>
+      </w:r>
+      <w:r>
+        <w:rPr>
+          <w:rFonts w:ascii="Arial" w:hAnsi="Arial" w:cs="Arial"/>
+          <w:sz w:val="24"/>
+          <w:szCs w:val="24"/>
+        </w:rPr>
+        <w:t>esté</w:t>
+      </w:r>
+      <w:r>
+        <w:rPr>
+          <w:rFonts w:ascii="Arial" w:hAnsi="Arial" w:cs="Arial"/>
+          <w:sz w:val="24"/>
+          <w:szCs w:val="24"/>
+        </w:rPr>
+        <w:t xml:space="preserve"> conectado (es volátil)</w:t>
+      </w:r>
+    </w:p>
+    <w:p>
+      <w:pPr>
+        <w:jc w:val="both"/>
+        <w:rPr>
+          <w:rFonts w:ascii="Arial" w:hAnsi="Arial" w:cs="Arial"/>
+          <w:sz w:val="24"/>
+          <w:szCs w:val="24"/>
+        </w:rPr>
+      </w:pPr>
+      <w:r>
+        <w:rPr>
+          <w:rFonts w:ascii="Arial" w:hAnsi="Arial" w:cs="Arial"/>
+          <w:sz w:val="24"/>
+          <w:szCs w:val="24"/>
+        </w:rPr>
+        <w:t>En ella se cargan los programas que están en ejecución, de manera temporal, hasta que termina la ejecución de dicho programa.</w:t>
+      </w:r>
+    </w:p>
+    <w:p>
+      <w:pPr>
+        <w:jc w:val="both"/>
+        <w:rPr>
+          <w:rFonts w:ascii="Arial" w:hAnsi="Arial" w:cs="Arial"/>
+          <w:sz w:val="24"/>
+          <w:szCs w:val="24"/>
+        </w:rPr>
+      </w:pPr>
+      <w:r>
+        <w:rPr>
+          <w:rFonts w:ascii="Arial" w:hAnsi="Arial" w:cs="Arial"/>
+          <w:sz w:val="24"/>
+          <w:szCs w:val="24"/>
+        </w:rPr>
+        <w:t>La información se almacena en bloques de 8 bits (1byte)</w:t>
+      </w:r>
+    </w:p>
+    <w:p>
+      <w:pPr>
+        <w:jc w:val="both"/>
+        <w:rPr>
+          <w:rFonts w:ascii="Arial" w:hAnsi="Arial" w:cs="Arial"/>
+          <w:sz w:val="24"/>
+          <w:szCs w:val="24"/>
+        </w:rPr>
+      </w:pPr>
+      <w:r>
+        <w:rPr>
+          <w:rFonts w:ascii="Arial" w:hAnsi="Arial" w:cs="Arial"/>
+          <w:sz w:val="24"/>
+          <w:szCs w:val="24"/>
+        </w:rPr>
+        <w:t>Tipos de RAM</w:t>
+      </w:r>
+    </w:p>
+    <w:p>
+      <w:pPr>
+        <w:pStyle w:val="Prrafodelista"/>
+        <w:numPr>
+          <w:ilvl w:val="0"/>
+          <w:numId w:val="1"/>
+        </w:numPr>
+        <w:jc w:val="both"/>
+        <w:rPr>
+          <w:rFonts w:ascii="Arial" w:hAnsi="Arial" w:cs="Arial"/>
+          <w:sz w:val="24"/>
+          <w:szCs w:val="24"/>
+        </w:rPr>
+      </w:pPr>
+      <w:r>
+        <w:rPr>
+          <w:rFonts w:ascii="Arial" w:hAnsi="Arial" w:cs="Arial"/>
+          <w:sz w:val="24"/>
+          <w:szCs w:val="24"/>
+        </w:rPr>
+        <w:t>DRAM (Dynamic RAM)</w:t>
+      </w:r>
+    </w:p>
+    <w:p>
+      <w:pPr>
+        <w:pStyle w:val="Prrafodelista"/>
+        <w:numPr>
+          <w:ilvl w:val="0"/>
+          <w:numId w:val="1"/>
+        </w:numPr>
+        <w:jc w:val="both"/>
+        <w:rPr>
+          <w:rFonts w:ascii="Arial" w:hAnsi="Arial" w:cs="Arial"/>
+          <w:sz w:val="24"/>
+          <w:szCs w:val="24"/>
+        </w:rPr>
+      </w:pPr>
+      <w:r>
+        <w:rPr>
+          <w:rFonts w:ascii="Arial" w:hAnsi="Arial" w:cs="Arial"/>
+          <w:sz w:val="24"/>
+          <w:szCs w:val="24"/>
+        </w:rPr>
+        <w:t>SRAM (</w:t>
+      </w:r>
+      <w:proofErr w:type="spellStart"/>
+      <w:r>
+        <w:rPr>
+          <w:rFonts w:ascii="Arial" w:hAnsi="Arial" w:cs="Arial"/>
+          <w:sz w:val="24"/>
+          <w:szCs w:val="24"/>
+        </w:rPr>
+        <w:t>Static</w:t>
+      </w:r>
+      <w:proofErr w:type="spellEnd"/>
+      <w:r>
+        <w:rPr>
+          <w:rFonts w:ascii="Arial" w:hAnsi="Arial" w:cs="Arial"/>
+          <w:sz w:val="24"/>
+          <w:szCs w:val="24"/>
+        </w:rPr>
+        <w:t xml:space="preserve"> RAM) no necesita refresco</w:t>
+      </w:r>
+    </w:p>
+    <w:p>
+      <w:pPr>
+        <w:pStyle w:val="Prrafodelista"/>
+        <w:numPr>
+          <w:ilvl w:val="0"/>
+          <w:numId w:val="1"/>
+        </w:numPr>
+        <w:jc w:val="both"/>
+        <w:rPr>
+          <w:rFonts w:ascii="Arial" w:hAnsi="Arial" w:cs="Arial"/>
+          <w:sz w:val="24"/>
+          <w:szCs w:val="24"/>
+        </w:rPr>
+      </w:pPr>
+      <w:r>
+        <w:rPr>
+          <w:rFonts w:ascii="Arial" w:hAnsi="Arial" w:cs="Arial"/>
+          <w:sz w:val="24"/>
+          <w:szCs w:val="24"/>
+        </w:rPr>
+        <w:t>SDRAM</w:t>
+      </w:r>
+    </w:p>
+    <w:p>
+      <w:pPr>
+        <w:pStyle w:val="Prrafodelista"/>
+        <w:numPr>
+          <w:ilvl w:val="0"/>
+          <w:numId w:val="1"/>
+        </w:numPr>
+        <w:jc w:val="both"/>
+        <w:rPr>
+          <w:rFonts w:ascii="Arial" w:hAnsi="Arial" w:cs="Arial"/>
+          <w:sz w:val="24"/>
+          <w:szCs w:val="24"/>
+        </w:rPr>
+      </w:pPr>
+      <w:r>
+        <w:rPr>
+          <w:rFonts w:ascii="Arial" w:hAnsi="Arial" w:cs="Arial"/>
+          <w:sz w:val="24"/>
+          <w:szCs w:val="24"/>
+        </w:rPr>
+        <w:t>DDRAM</w:t>
+      </w:r>
+    </w:p>
+    <w:p>
+      <w:pPr>
+        <w:pStyle w:val="Prrafodelista"/>
+        <w:numPr>
+          <w:ilvl w:val="0"/>
+          <w:numId w:val="1"/>
+        </w:numPr>
+        <w:jc w:val="both"/>
+        <w:rPr>
+          <w:rFonts w:ascii="Arial" w:hAnsi="Arial" w:cs="Arial"/>
+          <w:sz w:val="24"/>
+          <w:szCs w:val="24"/>
+        </w:rPr>
+      </w:pPr>
+      <w:r>
+        <w:rPr>
+          <w:rFonts w:ascii="Arial" w:hAnsi="Arial" w:cs="Arial"/>
+          <w:sz w:val="24"/>
+          <w:szCs w:val="24"/>
+        </w:rPr>
+        <w:t>Otros (VRAM, SGDRAM, CDRAM)</w:t>
+      </w:r>
+    </w:p>
+    <w:p>
+      <w:pPr>
+        <w:jc w:val="both"/>
+        <w:rPr>
+          <w:rFonts w:ascii="Arial" w:hAnsi="Arial" w:cs="Arial"/>
+          <w:sz w:val="24"/>
+          <w:szCs w:val="24"/>
+        </w:rPr>
+      </w:pPr>
+      <w:r>
+        <w:rPr>
+          <w:rFonts w:ascii="Arial" w:hAnsi="Arial" w:cs="Arial"/>
+          <w:sz w:val="24"/>
+          <w:szCs w:val="24"/>
+        </w:rPr>
+        <w:t>Estructura de la RAM</w:t>
+      </w:r>
+    </w:p>
+    <w:p>
+      <w:pPr>
+        <w:pStyle w:val="Prrafodelista"/>
+        <w:numPr>
+          <w:ilvl w:val="0"/>
+          <w:numId w:val="5"/>
+        </w:numPr>
+        <w:jc w:val="both"/>
+        <w:rPr>
+          <w:rFonts w:ascii="Arial" w:hAnsi="Arial" w:cs="Arial"/>
+          <w:sz w:val="24"/>
+          <w:szCs w:val="24"/>
+        </w:rPr>
+      </w:pPr>
+      <w:r>
+        <w:rPr>
+          <w:rFonts w:ascii="Arial" w:hAnsi="Arial" w:cs="Arial"/>
+          <w:sz w:val="24"/>
+          <w:szCs w:val="24"/>
+        </w:rPr>
+        <w:t>Memoria convencional (0 – 640 KB)</w:t>
+      </w:r>
+    </w:p>
+    <w:p>
+      <w:pPr>
+        <w:pStyle w:val="Prrafodelista"/>
+        <w:numPr>
+          <w:ilvl w:val="0"/>
+          <w:numId w:val="5"/>
+        </w:numPr>
+        <w:jc w:val="both"/>
+        <w:rPr>
+          <w:rFonts w:ascii="Arial" w:hAnsi="Arial" w:cs="Arial"/>
+          <w:sz w:val="24"/>
+          <w:szCs w:val="24"/>
+        </w:rPr>
+      </w:pPr>
+      <w:r>
+        <w:rPr>
+          <w:rFonts w:ascii="Arial" w:hAnsi="Arial" w:cs="Arial"/>
+          <w:sz w:val="24"/>
+          <w:szCs w:val="24"/>
+        </w:rPr>
+        <w:t>Memoria superior (641 – 1024 KB)</w:t>
+      </w:r>
+    </w:p>
+    <w:p>
+      <w:pPr>
+        <w:pStyle w:val="Prrafodelista"/>
+        <w:numPr>
+          <w:ilvl w:val="0"/>
+          <w:numId w:val="5"/>
+        </w:numPr>
+        <w:jc w:val="both"/>
+        <w:rPr>
+          <w:rFonts w:ascii="Arial" w:hAnsi="Arial" w:cs="Arial"/>
+          <w:sz w:val="24"/>
+          <w:szCs w:val="24"/>
+        </w:rPr>
+      </w:pPr>
+      <w:r>
+        <w:rPr>
+          <w:rFonts w:ascii="Arial" w:hAnsi="Arial" w:cs="Arial"/>
+          <w:sz w:val="24"/>
+          <w:szCs w:val="24"/>
+        </w:rPr>
+        <w:t xml:space="preserve">Memoria extendida (1025 – infinito) hasta el </w:t>
+      </w:r>
+      <w:r>
+        <w:rPr>
+          <w:rFonts w:ascii="Arial" w:hAnsi="Arial" w:cs="Arial"/>
+          <w:sz w:val="24"/>
+          <w:szCs w:val="24"/>
+        </w:rPr>
+        <w:t>límite</w:t>
+      </w:r>
+      <w:r>
+        <w:rPr>
+          <w:rFonts w:ascii="Arial" w:hAnsi="Arial" w:cs="Arial"/>
+          <w:sz w:val="24"/>
+          <w:szCs w:val="24"/>
+        </w:rPr>
+        <w:t xml:space="preserve"> de la placa base</w:t>
+      </w:r>
+    </w:p>
+    <w:p>
+      <w:pPr>
+        <w:jc w:val="both"/>
+      </w:pPr>
+    </w:p>
+    <w:p>
+      <w:pPr>
+        <w:jc w:val="both"/>
+      </w:pPr>
+    </w:p>
+    <w:p>
+      <w:pPr>
+        <w:jc w:val="both"/>
+      </w:pPr>
+    </w:p>
+    <w:p>
+      <w:pPr>
+        <w:jc w:val="both"/>
+        <w:rPr>
+          <w:rFonts w:ascii="Arial" w:hAnsi="Arial" w:cs="Arial"/>
+          <w:sz w:val="24"/>
+          <w:szCs w:val="24"/>
+        </w:rPr>
+      </w:pPr>
+      <w:r>
+        <w:rPr>
+          <w:rFonts w:ascii="Arial" w:hAnsi="Arial" w:cs="Arial"/>
+          <w:sz w:val="24"/>
+          <w:szCs w:val="24"/>
+        </w:rPr>
+        <w:lastRenderedPageBreak/>
+        <w:t>Entrada Salida</w:t>
+      </w:r>
+    </w:p>
+    <w:p>
+      <w:pPr>
+        <w:jc w:val="both"/>
+        <w:rPr>
+          <w:rFonts w:ascii="Arial" w:hAnsi="Arial" w:cs="Arial"/>
+          <w:sz w:val="24"/>
+          <w:szCs w:val="24"/>
+        </w:rPr>
+      </w:pPr>
+      <w:r>
+        <w:rPr>
+          <w:rFonts w:ascii="Arial" w:hAnsi="Arial" w:cs="Arial"/>
+          <w:sz w:val="24"/>
+          <w:szCs w:val="24"/>
+        </w:rPr>
+        <w:t>Circuitos</w:t>
+      </w:r>
+      <w:r>
+        <w:rPr>
+          <w:rFonts w:ascii="Arial" w:hAnsi="Arial" w:cs="Arial"/>
+          <w:sz w:val="24"/>
+          <w:szCs w:val="24"/>
+        </w:rPr>
+        <w:t xml:space="preserve"> electrónicos que permite intercambiar información entre CPU y periféricos</w:t>
+      </w:r>
+    </w:p>
+    <w:p>
+      <w:pPr>
+        <w:pStyle w:val="Prrafodelista"/>
+        <w:numPr>
+          <w:ilvl w:val="0"/>
+          <w:numId w:val="1"/>
+        </w:numPr>
+        <w:jc w:val="both"/>
+        <w:rPr>
+          <w:rFonts w:ascii="Arial" w:hAnsi="Arial" w:cs="Arial"/>
+          <w:sz w:val="24"/>
+          <w:szCs w:val="24"/>
+        </w:rPr>
+      </w:pPr>
+      <w:r>
+        <w:rPr>
+          <w:rFonts w:ascii="Arial" w:hAnsi="Arial" w:cs="Arial"/>
+          <w:sz w:val="24"/>
+          <w:szCs w:val="24"/>
+        </w:rPr>
+        <w:t>Las unidades de entrada permiten introducir datos desde los periféricos de entrada.</w:t>
+      </w:r>
+    </w:p>
+    <w:p>
+      <w:pPr>
+        <w:pStyle w:val="Prrafodelista"/>
+        <w:numPr>
+          <w:ilvl w:val="0"/>
+          <w:numId w:val="1"/>
+        </w:numPr>
+        <w:jc w:val="both"/>
+        <w:rPr>
+          <w:rFonts w:ascii="Arial" w:hAnsi="Arial" w:cs="Arial"/>
+          <w:sz w:val="24"/>
+          <w:szCs w:val="24"/>
+        </w:rPr>
+      </w:pPr>
+      <w:r>
+        <w:rPr>
+          <w:rFonts w:ascii="Arial" w:hAnsi="Arial" w:cs="Arial"/>
+          <w:sz w:val="24"/>
+          <w:szCs w:val="24"/>
+        </w:rPr>
+        <w:t>Las unidades de salida permiten mostrar los resultados procesados</w:t>
+      </w:r>
+    </w:p>
+    <w:p>
+      <w:pPr>
+        <w:jc w:val="both"/>
+        <w:rPr>
+          <w:rFonts w:ascii="Arial" w:hAnsi="Arial" w:cs="Arial"/>
+          <w:sz w:val="24"/>
+          <w:szCs w:val="24"/>
+        </w:rPr>
+      </w:pPr>
+    </w:p>
+    <w:p>
+      <w:pPr>
+        <w:jc w:val="both"/>
+        <w:rPr>
+          <w:rFonts w:ascii="Arial" w:hAnsi="Arial" w:cs="Arial"/>
+          <w:sz w:val="24"/>
+          <w:szCs w:val="24"/>
+        </w:rPr>
+      </w:pPr>
+      <w:r>
+        <w:rPr>
+          <w:rFonts w:ascii="Arial" w:hAnsi="Arial" w:cs="Arial"/>
+          <w:sz w:val="24"/>
+          <w:szCs w:val="24"/>
+        </w:rPr>
+        <w:t>Buses</w:t>
+      </w:r>
+    </w:p>
+    <w:p>
+      <w:pPr>
+        <w:jc w:val="both"/>
+        <w:rPr>
+          <w:rFonts w:ascii="Arial" w:hAnsi="Arial" w:cs="Arial"/>
+          <w:sz w:val="24"/>
+          <w:szCs w:val="24"/>
+        </w:rPr>
+      </w:pPr>
+      <w:r>
+        <w:rPr>
+          <w:rFonts w:ascii="Arial" w:hAnsi="Arial" w:cs="Arial"/>
+          <w:sz w:val="24"/>
+          <w:szCs w:val="24"/>
+        </w:rPr>
+        <w:t xml:space="preserve">Circuitos </w:t>
+      </w:r>
+      <w:r>
+        <w:rPr>
+          <w:rFonts w:ascii="Arial" w:hAnsi="Arial" w:cs="Arial"/>
+          <w:sz w:val="24"/>
+          <w:szCs w:val="24"/>
+        </w:rPr>
+        <w:t>eléctricos</w:t>
+      </w:r>
+      <w:r>
+        <w:rPr>
+          <w:rFonts w:ascii="Arial" w:hAnsi="Arial" w:cs="Arial"/>
+          <w:sz w:val="24"/>
+          <w:szCs w:val="24"/>
+        </w:rPr>
+        <w:t xml:space="preserve"> que comunican la CPU con el resto de elementos</w:t>
+      </w:r>
+    </w:p>
+    <w:p>
+      <w:pPr>
+        <w:jc w:val="both"/>
+        <w:rPr>
+          <w:rFonts w:ascii="Arial" w:hAnsi="Arial" w:cs="Arial"/>
+          <w:sz w:val="24"/>
+          <w:szCs w:val="24"/>
+        </w:rPr>
+      </w:pPr>
+      <w:r>
+        <w:rPr>
+          <w:rFonts w:ascii="Arial" w:hAnsi="Arial" w:cs="Arial"/>
+          <w:sz w:val="24"/>
+          <w:szCs w:val="24"/>
+        </w:rPr>
+        <w:t xml:space="preserve">Cada bus es un conjunto de </w:t>
+      </w:r>
+      <w:r>
+        <w:rPr>
+          <w:rFonts w:ascii="Arial" w:hAnsi="Arial" w:cs="Arial"/>
+          <w:sz w:val="24"/>
+          <w:szCs w:val="24"/>
+        </w:rPr>
+        <w:t>circuitos</w:t>
+      </w:r>
+      <w:r>
+        <w:rPr>
+          <w:rFonts w:ascii="Arial" w:hAnsi="Arial" w:cs="Arial"/>
+          <w:sz w:val="24"/>
+          <w:szCs w:val="24"/>
+        </w:rPr>
+        <w:t xml:space="preserve"> que permiten </w:t>
+      </w:r>
+      <w:r>
+        <w:rPr>
+          <w:rFonts w:ascii="Arial" w:hAnsi="Arial" w:cs="Arial"/>
+          <w:sz w:val="24"/>
+          <w:szCs w:val="24"/>
+        </w:rPr>
+        <w:t>la transmisión de información en paralelo. Existen tres tipos de buses</w:t>
+      </w:r>
+    </w:p>
+    <w:p>
+      <w:pPr>
+        <w:pStyle w:val="Prrafodelista"/>
+        <w:numPr>
+          <w:ilvl w:val="0"/>
+          <w:numId w:val="1"/>
+        </w:numPr>
+        <w:jc w:val="both"/>
+        <w:rPr>
+          <w:rFonts w:ascii="Arial" w:hAnsi="Arial" w:cs="Arial"/>
+          <w:sz w:val="24"/>
+          <w:szCs w:val="24"/>
+        </w:rPr>
+      </w:pPr>
+      <w:r>
+        <w:rPr>
+          <w:rFonts w:ascii="Arial" w:hAnsi="Arial" w:cs="Arial"/>
+          <w:sz w:val="24"/>
+          <w:szCs w:val="24"/>
+        </w:rPr>
+        <w:t>Buses de instrucciones y datos: por donde se envían los datos a procesar o ya procesados</w:t>
+      </w:r>
+    </w:p>
+    <w:p>
+      <w:pPr>
+        <w:pStyle w:val="Prrafodelista"/>
+        <w:numPr>
+          <w:ilvl w:val="0"/>
+          <w:numId w:val="1"/>
+        </w:numPr>
+        <w:jc w:val="both"/>
+        <w:rPr>
+          <w:rFonts w:ascii="Arial" w:hAnsi="Arial" w:cs="Arial"/>
+          <w:sz w:val="24"/>
+          <w:szCs w:val="24"/>
+        </w:rPr>
+      </w:pPr>
+      <w:r>
+        <w:rPr>
+          <w:rFonts w:ascii="Arial" w:hAnsi="Arial" w:cs="Arial"/>
+          <w:sz w:val="24"/>
+          <w:szCs w:val="24"/>
+        </w:rPr>
+        <w:t>Bus de direcciones: se transmite la dirección de memoria</w:t>
+      </w:r>
+    </w:p>
+    <w:p>
+      <w:pPr>
+        <w:pStyle w:val="Prrafodelista"/>
+        <w:numPr>
+          <w:ilvl w:val="0"/>
+          <w:numId w:val="1"/>
+        </w:numPr>
+        <w:jc w:val="both"/>
+        <w:rPr>
+          <w:rFonts w:ascii="Arial" w:hAnsi="Arial" w:cs="Arial"/>
+          <w:sz w:val="24"/>
+          <w:szCs w:val="24"/>
+        </w:rPr>
+      </w:pPr>
+      <w:r>
+        <w:rPr>
+          <w:rFonts w:ascii="Arial" w:hAnsi="Arial" w:cs="Arial"/>
+          <w:sz w:val="24"/>
+          <w:szCs w:val="24"/>
+        </w:rPr>
+        <w:t>Bus de control: la CPU envía ordenes de control para conocer el estado de los componentes</w:t>
+      </w:r>
+    </w:p>
+    <w:p>
+      <w:pPr>
+        <w:jc w:val="both"/>
+        <w:rPr>
+          <w:rFonts w:ascii="Arial" w:hAnsi="Arial" w:cs="Arial"/>
+          <w:sz w:val="24"/>
+          <w:szCs w:val="24"/>
+        </w:rPr>
+      </w:pPr>
+      <w:r>
+        <w:rPr>
+          <w:rFonts w:ascii="Arial" w:hAnsi="Arial" w:cs="Arial"/>
+          <w:sz w:val="24"/>
+          <w:szCs w:val="24"/>
+        </w:rPr>
+        <w:t>La capacidad del bus depende del sistema, pero pueden ser de (8, 16, 32, 64…)</w:t>
+      </w:r>
+    </w:p>
+    <w:p>
+      <w:pPr>
+        <w:jc w:val="both"/>
+        <w:rPr>
+          <w:rFonts w:ascii="Arial" w:hAnsi="Arial" w:cs="Arial"/>
+          <w:sz w:val="24"/>
+          <w:szCs w:val="24"/>
+        </w:rPr>
+      </w:pPr>
+      <w:r>
+        <w:rPr>
+          <w:rFonts w:ascii="Arial" w:hAnsi="Arial" w:cs="Arial"/>
+          <w:sz w:val="24"/>
+          <w:szCs w:val="24"/>
+        </w:rPr>
+        <w:t>Periféricos</w:t>
+      </w:r>
+    </w:p>
+    <w:p>
+      <w:pPr>
+        <w:jc w:val="both"/>
+        <w:rPr>
+          <w:rFonts w:ascii="Arial" w:hAnsi="Arial" w:cs="Arial"/>
+          <w:sz w:val="24"/>
+          <w:szCs w:val="24"/>
+        </w:rPr>
+      </w:pPr>
+      <w:r>
+        <w:rPr>
+          <w:rFonts w:ascii="Arial" w:hAnsi="Arial" w:cs="Arial"/>
+          <w:sz w:val="24"/>
+          <w:szCs w:val="24"/>
+        </w:rPr>
+        <w:t>Dispositivos externos al ordenador que se conectan a este a través de los buses de entrada y salida, siendo capaz de interactuar con el sistema</w:t>
+      </w:r>
+    </w:p>
+    <w:p>
+      <w:pPr>
+        <w:jc w:val="both"/>
+        <w:rPr>
+          <w:rFonts w:ascii="Arial" w:hAnsi="Arial" w:cs="Arial"/>
+          <w:sz w:val="24"/>
+          <w:szCs w:val="24"/>
+        </w:rPr>
+      </w:pPr>
+      <w:r>
+        <w:rPr>
+          <w:rFonts w:ascii="Arial" w:hAnsi="Arial" w:cs="Arial"/>
+          <w:sz w:val="24"/>
+          <w:szCs w:val="24"/>
+        </w:rPr>
+        <w:t>Algunos necesitan un SW específico para ser configurados, llamados drivers o controladores</w:t>
+      </w:r>
+    </w:p>
+    <w:p>
+      <w:pPr>
+        <w:jc w:val="both"/>
+        <w:rPr>
+          <w:rFonts w:ascii="Arial" w:hAnsi="Arial" w:cs="Arial"/>
+          <w:sz w:val="24"/>
+          <w:szCs w:val="24"/>
+        </w:rPr>
+      </w:pPr>
+      <w:r>
+        <w:rPr>
+          <w:rFonts w:ascii="Arial" w:hAnsi="Arial" w:cs="Arial"/>
+          <w:sz w:val="24"/>
+          <w:szCs w:val="24"/>
+        </w:rPr>
+        <w:t>Tipos de periféricos</w:t>
+      </w:r>
+    </w:p>
+    <w:p>
+      <w:pPr>
+        <w:pStyle w:val="Prrafodelista"/>
+        <w:numPr>
+          <w:ilvl w:val="0"/>
+          <w:numId w:val="1"/>
+        </w:numPr>
+        <w:jc w:val="both"/>
+        <w:rPr>
+          <w:rFonts w:ascii="Arial" w:hAnsi="Arial" w:cs="Arial"/>
+          <w:sz w:val="24"/>
+          <w:szCs w:val="24"/>
+        </w:rPr>
+      </w:pPr>
+      <w:r>
+        <w:rPr>
+          <w:rFonts w:ascii="Arial" w:hAnsi="Arial" w:cs="Arial"/>
+          <w:sz w:val="24"/>
+          <w:szCs w:val="24"/>
+        </w:rPr>
+        <w:t>Unidades de entrada: la información se introduce al ordenador desde el exterior</w:t>
+      </w:r>
+    </w:p>
+    <w:p>
+      <w:pPr>
+        <w:pStyle w:val="Prrafodelista"/>
+        <w:numPr>
+          <w:ilvl w:val="0"/>
+          <w:numId w:val="1"/>
+        </w:numPr>
+        <w:jc w:val="both"/>
+        <w:rPr>
+          <w:rFonts w:ascii="Arial" w:hAnsi="Arial" w:cs="Arial"/>
+          <w:sz w:val="24"/>
+          <w:szCs w:val="24"/>
+        </w:rPr>
+      </w:pPr>
+      <w:r>
+        <w:rPr>
+          <w:rFonts w:ascii="Arial" w:hAnsi="Arial" w:cs="Arial"/>
+          <w:sz w:val="24"/>
+          <w:szCs w:val="24"/>
+        </w:rPr>
+        <w:t>Unidades de salida: se muestra la información procesada</w:t>
+      </w:r>
+    </w:p>
+    <w:p>
+      <w:pPr>
+        <w:pStyle w:val="Prrafodelista"/>
+        <w:numPr>
+          <w:ilvl w:val="0"/>
+          <w:numId w:val="1"/>
+        </w:numPr>
+        <w:jc w:val="both"/>
+        <w:rPr>
+          <w:rFonts w:ascii="Arial" w:hAnsi="Arial" w:cs="Arial"/>
+          <w:sz w:val="24"/>
+          <w:szCs w:val="24"/>
+        </w:rPr>
+      </w:pPr>
+      <w:r>
+        <w:rPr>
+          <w:rFonts w:ascii="Arial" w:hAnsi="Arial" w:cs="Arial"/>
+          <w:sz w:val="24"/>
+          <w:szCs w:val="24"/>
+        </w:rPr>
+        <w:t>Unidades de entrada y salida: tanto mostrar información como recibirla</w:t>
+      </w:r>
+    </w:p>
+    <w:p>
+      <w:pPr>
+        <w:pStyle w:val="Prrafodelista"/>
+        <w:numPr>
+          <w:ilvl w:val="0"/>
+          <w:numId w:val="1"/>
+        </w:numPr>
+        <w:jc w:val="both"/>
+        <w:rPr>
+          <w:rFonts w:ascii="Arial" w:hAnsi="Arial" w:cs="Arial"/>
+          <w:sz w:val="24"/>
+          <w:szCs w:val="24"/>
+        </w:rPr>
+      </w:pPr>
+      <w:r>
+        <w:rPr>
+          <w:rFonts w:ascii="Arial" w:hAnsi="Arial" w:cs="Arial"/>
+          <w:sz w:val="24"/>
+          <w:szCs w:val="24"/>
+        </w:rPr>
+        <w:t>Unidades de almacenamiento: permiten guardar información permanentemente</w:t>
+      </w:r>
+    </w:p>
     <w:sectPr>
       <w:pgSz w:w="11906" w:h="16838"/>
       <w:pgMar w:top="720" w:right="720" w:bottom="720" w:left="720" w:header="708" w:footer="708" w:gutter="0"/>
@@ -877,7 +2037,7 @@
         <v:path o:extrusionok="f" gradientshapeok="t" o:connecttype="rect"/>
         <o:lock v:ext="edit" aspectratio="t"/>
       </v:shapetype>
-      <v:shape id="_x0000_i1041" type="#_x0000_t75" style="width:11.25pt;height:11.25pt" o:bullet="t">
+      <v:shape id="_x0000_i1066" type="#_x0000_t75" style="width:11.25pt;height:11.25pt" o:bullet="t">
         <v:imagedata r:id="rId1" o:title="mso47DD"/>
       </v:shape>
     </w:pict>
@@ -910,7 +2070,7 @@
         <w:rFonts w:ascii="Courier New" w:hAnsi="Courier New" w:cs="Courier New" w:hint="default"/>
       </w:rPr>
     </w:lvl>
-    <w:lvl w:ilvl="2" w:tplc="0C0A0005" w:tentative="1">
+    <w:lvl w:ilvl="2" w:tplc="0C0A0005">
       <w:start w:val="1"/>
       <w:numFmt w:val="bullet"/>
       <w:lvlText w:val=""/>
@@ -922,7 +2082,7 @@
         <w:rFonts w:ascii="Wingdings" w:hAnsi="Wingdings" w:hint="default"/>
       </w:rPr>
     </w:lvl>
-    <w:lvl w:ilvl="3" w:tplc="0C0A0001" w:tentative="1">
+    <w:lvl w:ilvl="3" w:tplc="0C0A0001">
       <w:start w:val="1"/>
       <w:numFmt w:val="bullet"/>
       <w:lvlText w:val=""/>
@@ -934,7 +2094,7 @@
         <w:rFonts w:ascii="Symbol" w:hAnsi="Symbol" w:hint="default"/>
       </w:rPr>
     </w:lvl>
-    <w:lvl w:ilvl="4" w:tplc="0C0A0003" w:tentative="1">
+    <w:lvl w:ilvl="4" w:tplc="0C0A0003">
       <w:start w:val="1"/>
       <w:numFmt w:val="bullet"/>
       <w:lvlText w:val="o"/>
@@ -1332,6 +2492,95 @@
       <w:rPr>
         <w:rFonts w:ascii="Wingdings" w:hAnsi="Wingdings" w:hint="default"/>
       </w:rPr>
+    </w:lvl>
+  </w:abstractNum>
+  <w:abstractNum w:abstractNumId="4" w15:restartNumberingAfterBreak="0">
+    <w:nsid w:val="439B56A3"/>
+    <w:multiLevelType w:val="hybridMultilevel"/>
+    <w:tmpl w:val="9DC05754"/>
+    <w:lvl w:ilvl="0" w:tplc="0C0A000F">
+      <w:start w:val="1"/>
+      <w:numFmt w:val="decimal"/>
+      <w:lvlText w:val="%1."/>
+      <w:lvlJc w:val="left"/>
+      <w:pPr>
+        <w:ind w:left="720" w:hanging="360"/>
+      </w:pPr>
+      <w:rPr>
+        <w:rFonts w:hint="default"/>
+      </w:rPr>
+    </w:lvl>
+    <w:lvl w:ilvl="1" w:tplc="0C0A0019" w:tentative="1">
+      <w:start w:val="1"/>
+      <w:numFmt w:val="lowerLetter"/>
+      <w:lvlText w:val="%2."/>
+      <w:lvlJc w:val="left"/>
+      <w:pPr>
+        <w:ind w:left="1440" w:hanging="360"/>
+      </w:pPr>
+    </w:lvl>
+    <w:lvl w:ilvl="2" w:tplc="0C0A001B" w:tentative="1">
+      <w:start w:val="1"/>
+      <w:numFmt w:val="lowerRoman"/>
+      <w:lvlText w:val="%3."/>
+      <w:lvlJc w:val="right"/>
+      <w:pPr>
+        <w:ind w:left="2160" w:hanging="180"/>
+      </w:pPr>
+    </w:lvl>
+    <w:lvl w:ilvl="3" w:tplc="0C0A000F" w:tentative="1">
+      <w:start w:val="1"/>
+      <w:numFmt w:val="decimal"/>
+      <w:lvlText w:val="%4."/>
+      <w:lvlJc w:val="left"/>
+      <w:pPr>
+        <w:ind w:left="2880" w:hanging="360"/>
+      </w:pPr>
+    </w:lvl>
+    <w:lvl w:ilvl="4" w:tplc="0C0A0019" w:tentative="1">
+      <w:start w:val="1"/>
+      <w:numFmt w:val="lowerLetter"/>
+      <w:lvlText w:val="%5."/>
+      <w:lvlJc w:val="left"/>
+      <w:pPr>
+        <w:ind w:left="3600" w:hanging="360"/>
+      </w:pPr>
+    </w:lvl>
+    <w:lvl w:ilvl="5" w:tplc="0C0A001B" w:tentative="1">
+      <w:start w:val="1"/>
+      <w:numFmt w:val="lowerRoman"/>
+      <w:lvlText w:val="%6."/>
+      <w:lvlJc w:val="right"/>
+      <w:pPr>
+        <w:ind w:left="4320" w:hanging="180"/>
+      </w:pPr>
+    </w:lvl>
+    <w:lvl w:ilvl="6" w:tplc="0C0A000F" w:tentative="1">
+      <w:start w:val="1"/>
+      <w:numFmt w:val="decimal"/>
+      <w:lvlText w:val="%7."/>
+      <w:lvlJc w:val="left"/>
+      <w:pPr>
+        <w:ind w:left="5040" w:hanging="360"/>
+      </w:pPr>
+    </w:lvl>
+    <w:lvl w:ilvl="7" w:tplc="0C0A0019" w:tentative="1">
+      <w:start w:val="1"/>
+      <w:numFmt w:val="lowerLetter"/>
+      <w:lvlText w:val="%8."/>
+      <w:lvlJc w:val="left"/>
+      <w:pPr>
+        <w:ind w:left="5760" w:hanging="360"/>
+      </w:pPr>
+    </w:lvl>
+    <w:lvl w:ilvl="8" w:tplc="0C0A001B" w:tentative="1">
+      <w:start w:val="1"/>
+      <w:numFmt w:val="lowerRoman"/>
+      <w:lvlText w:val="%9."/>
+      <w:lvlJc w:val="right"/>
+      <w:pPr>
+        <w:ind w:left="6480" w:hanging="180"/>
+      </w:pPr>
     </w:lvl>
   </w:abstractNum>
   <w:num w:numId="1">
@@ -1345,6 +2594,9 @@
   </w:num>
   <w:num w:numId="4">
     <w:abstractNumId w:val="0"/>
+  </w:num>
+  <w:num w:numId="5">
+    <w:abstractNumId w:val="4"/>
   </w:num>
 </w:numbering>
 </file>

</xml_diff>